<commit_message>
Youtube video embed turned into responsive behaviour for mobile devices
</commit_message>
<xml_diff>
--- a/files/Invitation/Invitation-Afghanistan-MohammadHaroonNameHaq.docx
+++ b/files/Invitation/Invitation-Afghanistan-MohammadHaroonNameHaq.docx
@@ -24,13 +24,7 @@
         <w:t>M</w:t>
       </w:r>
       <w:r>
-        <w:t>r./Mr</w:t>
-      </w:r>
-      <w:r>
-        <w:t>s.</w:t>
-      </w:r>
-      <w:r>
-        <w:t>/Ms.</w:t>
+        <w:t>r.</w:t>
       </w:r>
       <w:r>
         <w:t xml:space="preserve"> </w:t>
@@ -63,7 +57,6 @@
         </w:rPr>
         <w:t>Haq</w:t>
       </w:r>
-      <w:bookmarkStart w:id="0" w:name="_GoBack"/>
       <w:proofErr w:type="spellEnd"/>
       <w:r>
         <w:t>(</w:t>
@@ -72,7 +65,6 @@
       <w:r>
         <w:t>Origin: Afghanistan)</w:t>
       </w:r>
-      <w:bookmarkEnd w:id="0"/>
       <w:r>
         <w:t xml:space="preserve"> as a representative of organization Let's Do It! </w:t>
       </w:r>
@@ -143,7 +135,7 @@
         <w:t xml:space="preserve">nt waste management issues. </w:t>
       </w:r>
       <w:r>
-        <w:t xml:space="preserve">Mr./Mrs./Ms. </w:t>
+        <w:t xml:space="preserve">Mr. </w:t>
       </w:r>
       <w:r>
         <w:rPr>
@@ -206,17 +198,17 @@
         <w:t xml:space="preserve"> </w:t>
       </w:r>
       <w:r>
-        <w:t>he/she</w:t>
+        <w:t>he</w:t>
       </w:r>
       <w:r>
         <w:t xml:space="preserve"> will be staying </w:t>
       </w:r>
       <w:r>
-        <w:t xml:space="preserve">at Holiday Inn </w:t>
+        <w:t xml:space="preserve">at Holiday Inn Bursa </w:t>
       </w:r>
       <w:proofErr w:type="gramStart"/>
       <w:r>
-        <w:t>Bursa(</w:t>
+        <w:t>Hotel(</w:t>
       </w:r>
       <w:proofErr w:type="gramEnd"/>
       <w:r>
@@ -235,10 +227,69 @@
         <w:t>https://www.holidayinnbursa.com/</w:t>
       </w:r>
       <w:r>
+        <w:rPr>
+          <w:rStyle w:val="Hyperlink"/>
+        </w:rPr>
         <w:fldChar w:fldCharType="end"/>
       </w:r>
       <w:r>
-        <w:t>).</w:t>
+        <w:t xml:space="preserve">) where </w:t>
+      </w:r>
+      <w:proofErr w:type="spellStart"/>
+      <w:r>
+        <w:rPr>
+          <w:rFonts w:eastAsia="Times New Roman" w:cs="Times New Roman"/>
+        </w:rPr>
+        <w:t>Uludag</w:t>
+      </w:r>
+      <w:proofErr w:type="spellEnd"/>
+      <w:r>
+        <w:rPr>
+          <w:rFonts w:eastAsia="Times New Roman" w:cs="Times New Roman"/>
+        </w:rPr>
+        <w:t xml:space="preserve"> University </w:t>
+      </w:r>
+      <w:proofErr w:type="spellStart"/>
+      <w:r>
+        <w:rPr>
+          <w:rFonts w:eastAsia="Times New Roman" w:cs="Times New Roman"/>
+        </w:rPr>
+        <w:t>Gorukle</w:t>
+      </w:r>
+      <w:proofErr w:type="spellEnd"/>
+      <w:r>
+        <w:rPr>
+          <w:rFonts w:eastAsia="Times New Roman" w:cs="Times New Roman"/>
+        </w:rPr>
+        <w:t xml:space="preserve"> </w:t>
+      </w:r>
+      <w:proofErr w:type="spellStart"/>
+      <w:r>
+        <w:rPr>
+          <w:rFonts w:eastAsia="Times New Roman" w:cs="Times New Roman"/>
+        </w:rPr>
+        <w:t>Campuss</w:t>
+      </w:r>
+      <w:proofErr w:type="spellEnd"/>
+      <w:r>
+        <w:rPr>
+          <w:rFonts w:eastAsia="Times New Roman" w:cs="Times New Roman"/>
+        </w:rPr>
+        <w:t xml:space="preserve">, P.O.: 16065 </w:t>
+      </w:r>
+      <w:proofErr w:type="spellStart"/>
+      <w:r>
+        <w:rPr>
+          <w:rFonts w:eastAsia="Times New Roman" w:cs="Times New Roman"/>
+        </w:rPr>
+        <w:t>Bursa,Turkey</w:t>
+      </w:r>
+      <w:proofErr w:type="spellEnd"/>
+      <w:r>
+        <w:rPr>
+          <w:rFonts w:eastAsia="Times New Roman" w:cs="Times New Roman"/>
+        </w:rPr>
+        <w:t>.</w:t>
       </w:r>
     </w:p>
     <w:p/>
@@ -247,7 +298,7 @@
         <w:jc w:val="both"/>
       </w:pPr>
       <w:r>
-        <w:t xml:space="preserve">Mr./Mrs./Ms. </w:t>
+        <w:t xml:space="preserve">Mr. </w:t>
       </w:r>
       <w:r>
         <w:rPr>
@@ -287,10 +338,13 @@
         <w:t xml:space="preserve">, </w:t>
       </w:r>
       <w:r>
-        <w:t>Turkey by her</w:t>
-      </w:r>
-      <w:r>
-        <w:t>self. As</w:t>
+        <w:t xml:space="preserve">Turkey by </w:t>
+      </w:r>
+      <w:r>
+        <w:t>himself</w:t>
+      </w:r>
+      <w:r>
+        <w:t>. As</w:t>
       </w:r>
       <w:r>
         <w:t xml:space="preserve"> the conference will start late</w:t>
@@ -305,7 +359,7 @@
         <w:t xml:space="preserve">th, we have suggested to </w:t>
       </w:r>
       <w:r>
-        <w:t xml:space="preserve">Mr./Mrs./Ms. </w:t>
+        <w:t xml:space="preserve">Mr. </w:t>
       </w:r>
       <w:r>
         <w:rPr>
@@ -354,7 +408,7 @@
         <w:t xml:space="preserve">ortation expenses incurred by </w:t>
       </w:r>
       <w:r>
-        <w:t xml:space="preserve">Mr./Mrs./Ms. </w:t>
+        <w:t xml:space="preserve">Mr. </w:t>
       </w:r>
       <w:r>
         <w:rPr>
@@ -385,7 +439,15 @@
       </w:r>
       <w:proofErr w:type="spellEnd"/>
       <w:r>
-        <w:t xml:space="preserve"> during her stay in Turkey</w:t>
+        <w:t xml:space="preserve"> during </w:t>
+      </w:r>
+      <w:r>
+        <w:t>his</w:t>
+      </w:r>
+      <w:bookmarkStart w:id="0" w:name="_GoBack"/>
+      <w:bookmarkEnd w:id="0"/>
+      <w:r>
+        <w:t xml:space="preserve"> stay in Turkey</w:t>
       </w:r>
       <w:r>
         <w:t xml:space="preserve"> </w:t>
@@ -719,8 +781,6 @@
         </w:r>
       </w:hyperlink>
     </w:p>
-    <w:p/>
-    <w:p/>
     <w:sectPr>
       <w:headerReference w:type="default" r:id="rId9"/>
       <w:pgSz w:w="11900" w:h="16840"/>
@@ -978,6 +1038,7 @@
     <w:pPr>
       <w:jc w:val="center"/>
       <w:rPr>
+        <w:rStyle w:val="Hyperlink"/>
         <w:b/>
       </w:rPr>
     </w:pPr>
@@ -990,6 +1051,22 @@
         <w:t>CleanWorldConference2016.com</w:t>
       </w:r>
     </w:hyperlink>
+  </w:p>
+  <w:p>
+    <w:pPr>
+      <w:jc w:val="right"/>
+    </w:pPr>
+    <w:r>
+      <w:t>15 December 2015</w:t>
+    </w:r>
+  </w:p>
+  <w:p>
+    <w:pPr>
+      <w:jc w:val="center"/>
+      <w:rPr>
+        <w:b/>
+      </w:rPr>
+    </w:pPr>
     <w:r>
       <w:rPr>
         <w:b/>

</xml_diff>